<commit_message>
feat: implement robust numbering and styles support by adding compose module architecture
</commit_message>
<xml_diff>
--- a/demo/assets/template.docx
+++ b/demo/assets/template.docx
@@ -50,12 +50,76 @@
     <w:p>
       <w:pPr>
         <w:rPr>
-          <w:lang w:val="en-US"/>
-        </w:rPr>
-      </w:pPr>
-      <w:r>
-        <w:rPr>
-          <w:lang w:val="en-US"/>
+          <w:lang w:val="es-MX"/>
+        </w:rPr>
+      </w:pPr>
+      <w:r>
+        <w:rPr>
+          <w:lang w:val="es-MX"/>
+        </w:rPr>
+        <w:t xml:space="preserve"> </w:t>
+      </w:r>
+      <w:r>
+        <w:rPr>
+          <w:lang w:val="es-MX"/>
+        </w:rPr>
+        <w:t>Ex</w:t>
+      </w:r>
+      <w:r>
+        <w:rPr>
+          <w:lang w:val="es-MX"/>
+        </w:rPr>
+        <w:t>ample</w:t>
+      </w:r>
+    </w:p>
+    <w:p>
+      <w:pPr>
+        <w:rPr>
+          <w:lang w:val="es-MX"/>
+        </w:rPr>
+      </w:pPr>
+      <w:r>
+        <w:rPr>
+          <w:lang w:val="es-MX"/>
+        </w:rPr>
+        <w:t xml:space="preserve">{{simple_numbered}}  </w:t>
+      </w:r>
+    </w:p>
+    <w:p>
+      <w:pPr>
+        <w:rPr>
+          <w:lang w:val="es-MX"/>
+        </w:rPr>
+      </w:pPr>
+      <w:r>
+        <w:rPr>
+          <w:lang w:val="es-MX"/>
+        </w:rPr>
+        <w:t xml:space="preserve">Prueba de Viñetas Simples:  </w:t>
+      </w:r>
+    </w:p>
+    <w:p>
+      <w:pPr>
+        <w:rPr>
+          <w:lang w:val="es-MX"/>
+        </w:rPr>
+      </w:pPr>
+      <w:r>
+        <w:rPr>
+          <w:lang w:val="es-MX"/>
+        </w:rPr>
+        <w:t xml:space="preserve">{{simple_bullets}}  </w:t>
+      </w:r>
+    </w:p>
+    <w:p>
+      <w:pPr>
+        <w:rPr>
+          <w:lang w:val="es-MX"/>
+        </w:rPr>
+      </w:pPr>
+      <w:r>
+        <w:rPr>
+          <w:lang w:val="es-MX"/>
         </w:rPr>
         <w:t xml:space="preserve">  </w:t>
       </w:r>
@@ -63,71 +127,38 @@
     <w:p>
       <w:pPr>
         <w:rPr>
-          <w:lang w:val="en-US"/>
-        </w:rPr>
-      </w:pPr>
-      <w:r>
-        <w:rPr>
-          <w:lang w:val="en-US"/>
-        </w:rPr>
-        <w:t xml:space="preserve">Numbered List Example:  </w:t>
-      </w:r>
-    </w:p>
-    <w:p>
-      <w:pPr>
-        <w:rPr>
-          <w:lang w:val="en-US"/>
-        </w:rPr>
-      </w:pPr>
-      <w:r>
-        <w:rPr>
-          <w:lang w:val="en-US"/>
-        </w:rPr>
-        <w:t xml:space="preserve">{{my_list}}  </w:t>
-      </w:r>
-    </w:p>
-    <w:p>
-      <w:pPr>
-        <w:rPr>
-          <w:lang w:val="en-US"/>
-        </w:rPr>
-      </w:pPr>
-    </w:p>
-    <w:p>
-      <w:pPr>
-        <w:rPr>
-          <w:lang w:val="en-US"/>
-        </w:rPr>
-      </w:pPr>
-      <w:r>
-        <w:rPr>
-          <w:lang w:val="en-US"/>
-        </w:rPr>
-        <w:t xml:space="preserve">Bullet List Example:  </w:t>
-      </w:r>
-    </w:p>
-    <w:p>
-      <w:pPr>
-        <w:rPr>
-          <w:lang w:val="en-US"/>
-        </w:rPr>
-      </w:pPr>
-      <w:r>
-        <w:rPr>
-          <w:lang w:val="en-US"/>
-        </w:rPr>
-        <w:t xml:space="preserve">{{bullet_example}}  </w:t>
-      </w:r>
-    </w:p>
-    <w:p>
-      <w:pPr>
-        <w:rPr>
-          <w:lang w:val="en-US"/>
-        </w:rPr>
-      </w:pPr>
-      <w:r>
-        <w:rPr>
-          <w:lang w:val="en-US"/>
+          <w:lang w:val="es-MX"/>
+        </w:rPr>
+      </w:pPr>
+      <w:r>
+        <w:rPr>
+          <w:lang w:val="es-MX"/>
+        </w:rPr>
+        <w:t xml:space="preserve">Prueba de Viñetas Anidadas:  </w:t>
+      </w:r>
+    </w:p>
+    <w:p>
+      <w:pPr>
+        <w:rPr>
+          <w:lang w:val="es-MX"/>
+        </w:rPr>
+      </w:pPr>
+      <w:r>
+        <w:rPr>
+          <w:lang w:val="es-MX"/>
+        </w:rPr>
+        <w:t xml:space="preserve">{{nested_bullets}}  </w:t>
+      </w:r>
+    </w:p>
+    <w:p>
+      <w:pPr>
+        <w:rPr>
+          <w:lang w:val="es-MX"/>
+        </w:rPr>
+      </w:pPr>
+      <w:r>
+        <w:rPr>
+          <w:lang w:val="es-MX"/>
         </w:rPr>
         <w:t xml:space="preserve">  </w:t>
       </w:r>
@@ -135,47 +166,86 @@
     <w:p>
       <w:pPr>
         <w:rPr>
-          <w:lang w:val="en-US"/>
-        </w:rPr>
-      </w:pPr>
-      <w:r>
-        <w:rPr>
-          <w:lang w:val="en-US"/>
-        </w:rPr>
-        <w:t xml:space="preserve">Mixed Content List:  </w:t>
-      </w:r>
-    </w:p>
-    <w:p>
-      <w:pPr>
-        <w:rPr>
-          <w:lang w:val="en-US"/>
-        </w:rPr>
-      </w:pPr>
-      <w:r>
-        <w:rPr>
-          <w:lang w:val="en-US"/>
-        </w:rPr>
-        <w:t xml:space="preserve">{{mixed_list}}  </w:t>
-      </w:r>
-    </w:p>
-    <w:p>
-      <w:pPr>
-        <w:rPr>
-          <w:lang w:val="en-US"/>
-        </w:rPr>
-      </w:pPr>
-      <w:r>
-        <w:rPr>
-          <w:lang w:val="en-US"/>
+          <w:lang w:val="es-MX"/>
+        </w:rPr>
+      </w:pPr>
+      <w:r>
+        <w:rPr>
+          <w:lang w:val="es-MX"/>
+        </w:rPr>
+        <w:t xml:space="preserve">Prueba de Numeración Anidada:  </w:t>
+      </w:r>
+    </w:p>
+    <w:p>
+      <w:pPr>
+        <w:rPr>
+          <w:lang w:val="es-MX"/>
+        </w:rPr>
+      </w:pPr>
+      <w:r>
+        <w:rPr>
+          <w:lang w:val="es-MX"/>
+        </w:rPr>
+        <w:t xml:space="preserve">{{nested_numbered}}  </w:t>
+      </w:r>
+    </w:p>
+    <w:p>
+      <w:pPr>
+        <w:rPr>
+          <w:lang w:val="es-MX"/>
+        </w:rPr>
+      </w:pPr>
+      <w:r>
+        <w:rPr>
+          <w:lang w:val="es-MX"/>
         </w:rPr>
         <w:t xml:space="preserve">  </w:t>
       </w:r>
     </w:p>
     <w:p>
-      <w:r>
-        <w:t xml:space="preserve">End of document.  </w:t>
-      </w:r>
-    </w:p>
+      <w:pPr>
+        <w:rPr>
+          <w:lang w:val="es-MX"/>
+        </w:rPr>
+      </w:pPr>
+      <w:r>
+        <w:rPr>
+          <w:lang w:val="es-MX"/>
+        </w:rPr>
+        <w:t xml:space="preserve">Prueba de Formato Complejo:  </w:t>
+      </w:r>
+    </w:p>
+    <w:p>
+      <w:r>
+        <w:t>{{complex_formatting}}</w:t>
+      </w:r>
+    </w:p>
+    <w:p/>
+    <w:p>
+      <w:pPr>
+        <w:rPr>
+          <w:lang w:val="es-MX"/>
+        </w:rPr>
+      </w:pPr>
+      <w:r>
+        <w:rPr>
+          <w:lang w:val="es-MX"/>
+        </w:rPr>
+        <w:t>Prueba de Lista de checkbox (checklist)</w:t>
+      </w:r>
+    </w:p>
+    <w:p>
+      <w:r>
+        <w:t>{{</w:t>
+      </w:r>
+      <w:r>
+        <w:t>checkbox_list</w:t>
+      </w:r>
+      <w:r>
+        <w:t>}}</w:t>
+      </w:r>
+    </w:p>
+    <w:p/>
     <w:sectPr>
       <w:pgSz w:w="12240" w:h="15840"/>
       <w:pgMar w:top="1417" w:right="1701" w:bottom="1417" w:left="1701" w:header="708" w:footer="708" w:gutter="0"/>

</xml_diff>